<commit_message>
adding postman API doc
</commit_message>
<xml_diff>
--- a/NodeFileSystem.docx
+++ b/NodeFileSystem.docx
@@ -10,7 +10,6 @@
           <w:sz w:val="56"/>
         </w:rPr>
       </w:pPr>
-      <w:proofErr w:type="spellStart"/>
       <w:r>
         <w:rPr>
           <w:color w:val="2E74B5" w:themeColor="accent1" w:themeShade="BF"/>
@@ -18,7 +17,6 @@
         </w:rPr>
         <w:t>NodeFileSystem</w:t>
       </w:r>
-      <w:proofErr w:type="spellEnd"/>
     </w:p>
     <w:p>
       <w:pPr>
@@ -53,17 +51,8 @@
           <w:color w:val="2E74B5" w:themeColor="accent1" w:themeShade="BF"/>
           <w:sz w:val="24"/>
         </w:rPr>
-        <w:t>Endpoint :    /</w:t>
+        <w:t>Endpoint :    /createFile</w:t>
       </w:r>
-      <w:proofErr w:type="spellStart"/>
-      <w:r>
-        <w:rPr>
-          <w:color w:val="2E74B5" w:themeColor="accent1" w:themeShade="BF"/>
-          <w:sz w:val="24"/>
-        </w:rPr>
-        <w:t>createFile</w:t>
-      </w:r>
-      <w:proofErr w:type="spellEnd"/>
     </w:p>
     <w:p>
       <w:pPr>
@@ -224,23 +213,7 @@
           <w:sz w:val="24"/>
         </w:rPr>
         <w:lastRenderedPageBreak/>
-        <w:t>Retrieving files using /</w:t>
-      </w:r>
-      <w:proofErr w:type="spellStart"/>
-      <w:r>
-        <w:rPr>
-          <w:color w:val="2E74B5" w:themeColor="accent1" w:themeShade="BF"/>
-          <w:sz w:val="24"/>
-        </w:rPr>
-        <w:t>getAllFiles</w:t>
-      </w:r>
-      <w:proofErr w:type="spellEnd"/>
-      <w:r>
-        <w:rPr>
-          <w:color w:val="2E74B5" w:themeColor="accent1" w:themeShade="BF"/>
-          <w:sz w:val="24"/>
-        </w:rPr>
-        <w:t xml:space="preserve"> endpoint</w:t>
+        <w:t>Retrieving files using /getAllFiles endpoint</w:t>
       </w:r>
     </w:p>
     <w:p/>

</xml_diff>